<commit_message>
exp3 verified/ exp4 begin
</commit_message>
<xml_diff>
--- a/实验讲义/实验九  时钟实验.docx
+++ b/实验讲义/实验九  时钟实验.docx
@@ -116,7 +116,71 @@
           <w:sz w:val="18"/>
           <w:szCs w:val="18"/>
         </w:rPr>
-        <w:t xml:space="preserve">  1．执行时钟程序时，屏幕上显示提示符“：” ，由键盘输入当前时、分和秒值，即XX：XX：XX√，随即显示时间并不停地计时。</w:t>
+        <w:t xml:space="preserve">  1．执行时钟程序时</w:t>
+      </w:r>
+      <w:r>
+        <w:rPr>
+          <w:rFonts w:hint="default" w:ascii="宋体" w:hAnsi="宋体"/>
+          <w:sz w:val="18"/>
+          <w:szCs w:val="18"/>
+        </w:rPr>
+        <w:t>,</w:t>
+      </w:r>
+      <w:r>
+        <w:rPr>
+          <w:rFonts w:hint="eastAsia" w:ascii="宋体" w:hAnsi="宋体"/>
+          <w:sz w:val="18"/>
+          <w:szCs w:val="18"/>
+        </w:rPr>
+        <w:t xml:space="preserve">屏幕上显示提示符“：” </w:t>
+      </w:r>
+      <w:r>
+        <w:rPr>
+          <w:rFonts w:hint="default" w:ascii="宋体" w:hAnsi="宋体"/>
+          <w:sz w:val="18"/>
+          <w:szCs w:val="18"/>
+        </w:rPr>
+        <w:t>,</w:t>
+      </w:r>
+      <w:r>
+        <w:rPr>
+          <w:rFonts w:hint="eastAsia" w:ascii="宋体" w:hAnsi="宋体"/>
+          <w:sz w:val="18"/>
+          <w:szCs w:val="18"/>
+        </w:rPr>
+        <w:t>由键盘输入当前时、分和秒值</w:t>
+      </w:r>
+      <w:r>
+        <w:rPr>
+          <w:rFonts w:hint="default" w:ascii="宋体" w:hAnsi="宋体"/>
+          <w:sz w:val="18"/>
+          <w:szCs w:val="18"/>
+        </w:rPr>
+        <w:t>,</w:t>
+      </w:r>
+      <w:r>
+        <w:rPr>
+          <w:rFonts w:hint="eastAsia" w:ascii="宋体" w:hAnsi="宋体"/>
+          <w:sz w:val="18"/>
+          <w:szCs w:val="18"/>
+        </w:rPr>
+        <w:t>即XX：XX：XX√</w:t>
+      </w:r>
+      <w:r>
+        <w:rPr>
+          <w:rFonts w:hint="default" w:ascii="宋体" w:hAnsi="宋体"/>
+          <w:sz w:val="18"/>
+          <w:szCs w:val="18"/>
+        </w:rPr>
+        <w:t>,</w:t>
+      </w:r>
+      <w:r>
+        <w:rPr>
+          <w:rFonts w:hint="eastAsia" w:ascii="宋体" w:hAnsi="宋体"/>
+          <w:sz w:val="18"/>
+          <w:szCs w:val="18"/>
+        </w:rPr>
+        <w:t>随即显示时间并不停地计时。</w:t>
       </w:r>
     </w:p>
     <w:p>
@@ -135,7 +199,39 @@
           <w:sz w:val="18"/>
           <w:szCs w:val="18"/>
         </w:rPr>
-        <w:t xml:space="preserve">   2. 当有键按下时，立即停止计时，返回DOS。</w:t>
+        <w:t xml:space="preserve">   2. 当有键按下时</w:t>
+      </w:r>
+      <w:r>
+        <w:rPr>
+          <w:rFonts w:hint="default" w:ascii="宋体" w:hAnsi="宋体"/>
+          <w:sz w:val="18"/>
+          <w:szCs w:val="18"/>
+        </w:rPr>
+        <w:t>,</w:t>
+      </w:r>
+      <w:r>
+        <w:rPr>
+          <w:rFonts w:hint="eastAsia" w:ascii="宋体" w:hAnsi="宋体"/>
+          <w:sz w:val="18"/>
+          <w:szCs w:val="18"/>
+        </w:rPr>
+        <w:t>立即停止计时</w:t>
+      </w:r>
+      <w:r>
+        <w:rPr>
+          <w:rFonts w:hint="default" w:ascii="宋体" w:hAnsi="宋体"/>
+          <w:sz w:val="18"/>
+          <w:szCs w:val="18"/>
+        </w:rPr>
+        <w:t>,</w:t>
+      </w:r>
+      <w:r>
+        <w:rPr>
+          <w:rFonts w:hint="eastAsia" w:ascii="宋体" w:hAnsi="宋体"/>
+          <w:sz w:val="18"/>
+          <w:szCs w:val="18"/>
+        </w:rPr>
+        <w:t>返回DOS。</w:t>
       </w:r>
     </w:p>
     <w:p>
@@ -173,7 +269,55 @@
           <w:sz w:val="18"/>
           <w:szCs w:val="18"/>
         </w:rPr>
-        <w:t xml:space="preserve">   首先利用系统调用INT 21H中02H功能，在CRT上显示一个提示符“：”，要求用户从键盘输入时钟初值(即当前时间)，其输入格式为</w:t>
+        <w:t xml:space="preserve">   首先利用系统调用INT 21H中02H功能</w:t>
+      </w:r>
+      <w:r>
+        <w:rPr>
+          <w:rFonts w:hint="default" w:ascii="宋体" w:hAnsi="宋体"/>
+          <w:sz w:val="18"/>
+          <w:szCs w:val="18"/>
+        </w:rPr>
+        <w:t>,</w:t>
+      </w:r>
+      <w:r>
+        <w:rPr>
+          <w:rFonts w:hint="eastAsia" w:ascii="宋体" w:hAnsi="宋体"/>
+          <w:sz w:val="18"/>
+          <w:szCs w:val="18"/>
+        </w:rPr>
+        <w:t>在CRT上显示一个提示符“：”</w:t>
+      </w:r>
+      <w:r>
+        <w:rPr>
+          <w:rFonts w:hint="default" w:ascii="宋体" w:hAnsi="宋体"/>
+          <w:sz w:val="18"/>
+          <w:szCs w:val="18"/>
+        </w:rPr>
+        <w:t>,</w:t>
+      </w:r>
+      <w:r>
+        <w:rPr>
+          <w:rFonts w:hint="eastAsia" w:ascii="宋体" w:hAnsi="宋体"/>
+          <w:sz w:val="18"/>
+          <w:szCs w:val="18"/>
+        </w:rPr>
+        <w:t>要求用户从键盘输入时钟初值(即当前时间)</w:t>
+      </w:r>
+      <w:r>
+        <w:rPr>
+          <w:rFonts w:hint="default" w:ascii="宋体" w:hAnsi="宋体"/>
+          <w:sz w:val="18"/>
+          <w:szCs w:val="18"/>
+        </w:rPr>
+        <w:t>,</w:t>
+      </w:r>
+      <w:r>
+        <w:rPr>
+          <w:rFonts w:hint="eastAsia" w:ascii="宋体" w:hAnsi="宋体"/>
+          <w:sz w:val="18"/>
+          <w:szCs w:val="18"/>
+        </w:rPr>
+        <w:t>其输入格式为</w:t>
       </w:r>
       <w:r>
         <w:rPr>
@@ -241,102 +385,518 @@
           <w:sz w:val="18"/>
           <w:szCs w:val="18"/>
         </w:rPr>
-        <w:t>。然后利用0AH功能调用接收从键盘输入的字符串，并将接收的字符串存入到缓冲区。</w:t>
-      </w:r>
-    </w:p>
-    <w:p>
-      <w:pPr>
-        <w:spacing w:line="280" w:lineRule="atLeast"/>
-        <w:ind w:firstLine="435"/>
-        <w:rPr>
-          <w:rFonts w:hint="eastAsia" w:ascii="宋体" w:hAnsi="宋体"/>
-          <w:sz w:val="18"/>
-          <w:szCs w:val="18"/>
-        </w:rPr>
-      </w:pPr>
-      <w:r>
-        <w:rPr>
-          <w:rFonts w:hint="eastAsia" w:ascii="宋体" w:hAnsi="宋体"/>
-          <w:sz w:val="18"/>
-          <w:szCs w:val="18"/>
-        </w:rPr>
-        <w:t xml:space="preserve">   在利用0AH功能调用前要设置一个缓冲区，在调用时，用DX作为输入缓冲区的指针，由键盘输入的字符存入该缓冲区，直至遇到回车键为止。</w:t>
-      </w:r>
-    </w:p>
-    <w:p>
-      <w:pPr>
-        <w:spacing w:line="280" w:lineRule="atLeast"/>
-        <w:ind w:firstLine="435"/>
-        <w:rPr>
-          <w:rFonts w:hint="eastAsia" w:ascii="宋体" w:hAnsi="宋体"/>
-          <w:sz w:val="18"/>
-          <w:szCs w:val="18"/>
-        </w:rPr>
-      </w:pPr>
-      <w:r>
-        <w:rPr>
-          <w:rFonts w:hint="eastAsia" w:ascii="宋体" w:hAnsi="宋体"/>
-          <w:sz w:val="18"/>
-          <w:szCs w:val="18"/>
-        </w:rPr>
-        <w:t>程序中把输入的‘时’、‘分’、‘秒’初值分别从输入缓冲区中取出，各自放在一个寄存器中，然后调用一个延时1秒钟的子程序，每过1秒使秒值增1，然后检查是否已为60秒，若不是则转显示；若是，则使秒值为0，分值增l，检查是否已为60分，若不是则转显示，若是，则使分值为0，时值增1，接着检查时值是否为24小时，若不是则转显示，若是，则使时值为0，接着也是转显示。</w:t>
-      </w:r>
-    </w:p>
-    <w:p>
-      <w:pPr>
-        <w:spacing w:line="280" w:lineRule="atLeast"/>
-        <w:ind w:firstLine="435"/>
-        <w:rPr>
-          <w:rFonts w:hint="eastAsia" w:ascii="宋体" w:hAnsi="宋体"/>
-          <w:sz w:val="18"/>
-          <w:szCs w:val="18"/>
-        </w:rPr>
-      </w:pPr>
-      <w:r>
-        <w:rPr>
-          <w:rFonts w:hint="eastAsia" w:ascii="宋体" w:hAnsi="宋体"/>
-          <w:sz w:val="18"/>
-          <w:szCs w:val="18"/>
-        </w:rPr>
-        <w:t>若使程序运行停止，只要有键按下，即可返回DOS。下面列出两种判别是否有键按下的方法(仅供参考)。</w:t>
-      </w:r>
-    </w:p>
-    <w:p>
-      <w:pPr>
-        <w:spacing w:line="280" w:lineRule="atLeast"/>
-        <w:ind w:firstLine="435"/>
-        <w:rPr>
-          <w:rFonts w:hint="eastAsia" w:ascii="宋体" w:hAnsi="宋体"/>
-          <w:sz w:val="18"/>
-          <w:szCs w:val="18"/>
-        </w:rPr>
-      </w:pPr>
-      <w:r>
-        <w:rPr>
-          <w:rFonts w:hint="eastAsia" w:ascii="宋体" w:hAnsi="宋体"/>
-          <w:sz w:val="18"/>
-          <w:szCs w:val="18"/>
-        </w:rPr>
-        <w:t xml:space="preserve"> 一种方法是读键扫描码，指令如下：</w:t>
-      </w:r>
-    </w:p>
-    <w:p>
-      <w:pPr>
-        <w:spacing w:line="280" w:lineRule="atLeast"/>
-        <w:ind w:firstLine="435"/>
-        <w:rPr>
-          <w:rFonts w:hint="eastAsia" w:ascii="宋体" w:hAnsi="宋体"/>
-          <w:sz w:val="18"/>
-          <w:szCs w:val="18"/>
-        </w:rPr>
-      </w:pPr>
-      <w:r>
-        <w:rPr>
-          <w:rFonts w:hint="eastAsia" w:ascii="宋体" w:hAnsi="宋体"/>
-          <w:sz w:val="18"/>
-          <w:szCs w:val="18"/>
-        </w:rPr>
-        <w:t xml:space="preserve">           IN     AL，60H   ；读键扫描码</w:t>
+        <w:t>。然后利用0AH功能调用接收从键盘输入的字符串</w:t>
+      </w:r>
+      <w:r>
+        <w:rPr>
+          <w:rFonts w:hint="default" w:ascii="宋体" w:hAnsi="宋体"/>
+          <w:sz w:val="18"/>
+          <w:szCs w:val="18"/>
+        </w:rPr>
+        <w:t>,</w:t>
+      </w:r>
+      <w:r>
+        <w:rPr>
+          <w:rFonts w:hint="eastAsia" w:ascii="宋体" w:hAnsi="宋体"/>
+          <w:sz w:val="18"/>
+          <w:szCs w:val="18"/>
+        </w:rPr>
+        <w:t>并将接收的字符串存入到缓冲区。</w:t>
+      </w:r>
+    </w:p>
+    <w:p>
+      <w:pPr>
+        <w:spacing w:line="280" w:lineRule="atLeast"/>
+        <w:ind w:firstLine="435"/>
+        <w:rPr>
+          <w:rFonts w:hint="eastAsia" w:ascii="宋体" w:hAnsi="宋体"/>
+          <w:sz w:val="18"/>
+          <w:szCs w:val="18"/>
+        </w:rPr>
+      </w:pPr>
+      <w:r>
+        <w:rPr>
+          <w:rFonts w:hint="eastAsia" w:ascii="宋体" w:hAnsi="宋体"/>
+          <w:sz w:val="18"/>
+          <w:szCs w:val="18"/>
+        </w:rPr>
+        <w:t xml:space="preserve">   在利用0AH功能调用前要设置一个缓冲区</w:t>
+      </w:r>
+      <w:r>
+        <w:rPr>
+          <w:rFonts w:hint="default" w:ascii="宋体" w:hAnsi="宋体"/>
+          <w:sz w:val="18"/>
+          <w:szCs w:val="18"/>
+        </w:rPr>
+        <w:t>,</w:t>
+      </w:r>
+      <w:r>
+        <w:rPr>
+          <w:rFonts w:hint="eastAsia" w:ascii="宋体" w:hAnsi="宋体"/>
+          <w:sz w:val="18"/>
+          <w:szCs w:val="18"/>
+        </w:rPr>
+        <w:t>在调用时</w:t>
+      </w:r>
+      <w:r>
+        <w:rPr>
+          <w:rFonts w:hint="default" w:ascii="宋体" w:hAnsi="宋体"/>
+          <w:sz w:val="18"/>
+          <w:szCs w:val="18"/>
+        </w:rPr>
+        <w:t>,</w:t>
+      </w:r>
+      <w:r>
+        <w:rPr>
+          <w:rFonts w:hint="eastAsia" w:ascii="宋体" w:hAnsi="宋体"/>
+          <w:sz w:val="18"/>
+          <w:szCs w:val="18"/>
+        </w:rPr>
+        <w:t>用DX作为输入缓冲区的指针</w:t>
+      </w:r>
+      <w:r>
+        <w:rPr>
+          <w:rFonts w:hint="default" w:ascii="宋体" w:hAnsi="宋体"/>
+          <w:sz w:val="18"/>
+          <w:szCs w:val="18"/>
+        </w:rPr>
+        <w:t>,</w:t>
+      </w:r>
+      <w:r>
+        <w:rPr>
+          <w:rFonts w:hint="eastAsia" w:ascii="宋体" w:hAnsi="宋体"/>
+          <w:sz w:val="18"/>
+          <w:szCs w:val="18"/>
+        </w:rPr>
+        <w:t>由键盘输入的字符存入该缓冲区</w:t>
+      </w:r>
+      <w:r>
+        <w:rPr>
+          <w:rFonts w:hint="default" w:ascii="宋体" w:hAnsi="宋体"/>
+          <w:sz w:val="18"/>
+          <w:szCs w:val="18"/>
+        </w:rPr>
+        <w:t>,</w:t>
+      </w:r>
+      <w:r>
+        <w:rPr>
+          <w:rFonts w:hint="eastAsia" w:ascii="宋体" w:hAnsi="宋体"/>
+          <w:sz w:val="18"/>
+          <w:szCs w:val="18"/>
+        </w:rPr>
+        <w:t>直至遇到回车键为止。</w:t>
+      </w:r>
+    </w:p>
+    <w:p>
+      <w:pPr>
+        <w:spacing w:line="280" w:lineRule="atLeast"/>
+        <w:ind w:firstLine="435"/>
+        <w:rPr>
+          <w:rFonts w:hint="eastAsia" w:ascii="宋体" w:hAnsi="宋体"/>
+          <w:sz w:val="18"/>
+          <w:szCs w:val="18"/>
+        </w:rPr>
+      </w:pPr>
+      <w:r>
+        <w:rPr>
+          <w:rFonts w:hint="eastAsia" w:ascii="宋体" w:hAnsi="宋体"/>
+          <w:sz w:val="18"/>
+          <w:szCs w:val="18"/>
+        </w:rPr>
+        <w:t>程序中把输入的‘时’、‘分’、‘秒’初值分别从输入缓冲区中取出</w:t>
+      </w:r>
+      <w:r>
+        <w:rPr>
+          <w:rFonts w:hint="default" w:ascii="宋体" w:hAnsi="宋体"/>
+          <w:sz w:val="18"/>
+          <w:szCs w:val="18"/>
+        </w:rPr>
+        <w:t>,</w:t>
+      </w:r>
+      <w:r>
+        <w:rPr>
+          <w:rFonts w:hint="eastAsia" w:ascii="宋体" w:hAnsi="宋体"/>
+          <w:sz w:val="18"/>
+          <w:szCs w:val="18"/>
+        </w:rPr>
+        <w:t>各自放在一个寄存器中</w:t>
+      </w:r>
+      <w:r>
+        <w:rPr>
+          <w:rFonts w:hint="default" w:ascii="宋体" w:hAnsi="宋体"/>
+          <w:sz w:val="18"/>
+          <w:szCs w:val="18"/>
+        </w:rPr>
+        <w:t>,</w:t>
+      </w:r>
+      <w:r>
+        <w:rPr>
+          <w:rFonts w:hint="eastAsia" w:ascii="宋体" w:hAnsi="宋体"/>
+          <w:sz w:val="18"/>
+          <w:szCs w:val="18"/>
+        </w:rPr>
+        <w:t>然后调用一个延时1秒钟的子程序</w:t>
+      </w:r>
+      <w:r>
+        <w:rPr>
+          <w:rFonts w:hint="default" w:ascii="宋体" w:hAnsi="宋体"/>
+          <w:sz w:val="18"/>
+          <w:szCs w:val="18"/>
+        </w:rPr>
+        <w:t>,</w:t>
+      </w:r>
+      <w:r>
+        <w:rPr>
+          <w:rFonts w:hint="eastAsia" w:ascii="宋体" w:hAnsi="宋体"/>
+          <w:sz w:val="18"/>
+          <w:szCs w:val="18"/>
+        </w:rPr>
+        <w:t>每过1秒使秒值增1</w:t>
+      </w:r>
+      <w:r>
+        <w:rPr>
+          <w:rFonts w:hint="default" w:ascii="宋体" w:hAnsi="宋体"/>
+          <w:sz w:val="18"/>
+          <w:szCs w:val="18"/>
+        </w:rPr>
+        <w:t>,</w:t>
+      </w:r>
+      <w:r>
+        <w:rPr>
+          <w:rFonts w:hint="eastAsia" w:ascii="宋体" w:hAnsi="宋体"/>
+          <w:sz w:val="18"/>
+          <w:szCs w:val="18"/>
+        </w:rPr>
+        <w:t>然后检查是否已为60秒</w:t>
+      </w:r>
+      <w:r>
+        <w:rPr>
+          <w:rFonts w:hint="default" w:ascii="宋体" w:hAnsi="宋体"/>
+          <w:sz w:val="18"/>
+          <w:szCs w:val="18"/>
+        </w:rPr>
+        <w:t>,</w:t>
+      </w:r>
+      <w:r>
+        <w:rPr>
+          <w:rFonts w:hint="eastAsia" w:ascii="宋体" w:hAnsi="宋体"/>
+          <w:sz w:val="18"/>
+          <w:szCs w:val="18"/>
+        </w:rPr>
+        <w:t>若不是则转显示；若是</w:t>
+      </w:r>
+      <w:r>
+        <w:rPr>
+          <w:rFonts w:hint="default" w:ascii="宋体" w:hAnsi="宋体"/>
+          <w:sz w:val="18"/>
+          <w:szCs w:val="18"/>
+        </w:rPr>
+        <w:t>,</w:t>
+      </w:r>
+      <w:r>
+        <w:rPr>
+          <w:rFonts w:hint="eastAsia" w:ascii="宋体" w:hAnsi="宋体"/>
+          <w:sz w:val="18"/>
+          <w:szCs w:val="18"/>
+        </w:rPr>
+        <w:t>则使秒值为0</w:t>
+      </w:r>
+      <w:r>
+        <w:rPr>
+          <w:rFonts w:hint="default" w:ascii="宋体" w:hAnsi="宋体"/>
+          <w:sz w:val="18"/>
+          <w:szCs w:val="18"/>
+        </w:rPr>
+        <w:t>,</w:t>
+      </w:r>
+      <w:r>
+        <w:rPr>
+          <w:rFonts w:hint="eastAsia" w:ascii="宋体" w:hAnsi="宋体"/>
+          <w:sz w:val="18"/>
+          <w:szCs w:val="18"/>
+        </w:rPr>
+        <w:t>分值增l</w:t>
+      </w:r>
+      <w:r>
+        <w:rPr>
+          <w:rFonts w:hint="default" w:ascii="宋体" w:hAnsi="宋体"/>
+          <w:sz w:val="18"/>
+          <w:szCs w:val="18"/>
+        </w:rPr>
+        <w:t>,</w:t>
+      </w:r>
+      <w:r>
+        <w:rPr>
+          <w:rFonts w:hint="eastAsia" w:ascii="宋体" w:hAnsi="宋体"/>
+          <w:sz w:val="18"/>
+          <w:szCs w:val="18"/>
+        </w:rPr>
+        <w:t>检查是否已为60分</w:t>
+      </w:r>
+      <w:r>
+        <w:rPr>
+          <w:rFonts w:hint="default" w:ascii="宋体" w:hAnsi="宋体"/>
+          <w:sz w:val="18"/>
+          <w:szCs w:val="18"/>
+        </w:rPr>
+        <w:t>,</w:t>
+      </w:r>
+      <w:r>
+        <w:rPr>
+          <w:rFonts w:hint="eastAsia" w:ascii="宋体" w:hAnsi="宋体"/>
+          <w:sz w:val="18"/>
+          <w:szCs w:val="18"/>
+        </w:rPr>
+        <w:t>若不是则转显示</w:t>
+      </w:r>
+      <w:r>
+        <w:rPr>
+          <w:rFonts w:hint="default" w:ascii="宋体" w:hAnsi="宋体"/>
+          <w:sz w:val="18"/>
+          <w:szCs w:val="18"/>
+        </w:rPr>
+        <w:t>,</w:t>
+      </w:r>
+      <w:r>
+        <w:rPr>
+          <w:rFonts w:hint="eastAsia" w:ascii="宋体" w:hAnsi="宋体"/>
+          <w:sz w:val="18"/>
+          <w:szCs w:val="18"/>
+        </w:rPr>
+        <w:t>若是</w:t>
+      </w:r>
+      <w:r>
+        <w:rPr>
+          <w:rFonts w:hint="default" w:ascii="宋体" w:hAnsi="宋体"/>
+          <w:sz w:val="18"/>
+          <w:szCs w:val="18"/>
+        </w:rPr>
+        <w:t>,</w:t>
+      </w:r>
+      <w:r>
+        <w:rPr>
+          <w:rFonts w:hint="eastAsia" w:ascii="宋体" w:hAnsi="宋体"/>
+          <w:sz w:val="18"/>
+          <w:szCs w:val="18"/>
+        </w:rPr>
+        <w:t>则使分值为0</w:t>
+      </w:r>
+      <w:r>
+        <w:rPr>
+          <w:rFonts w:hint="default" w:ascii="宋体" w:hAnsi="宋体"/>
+          <w:sz w:val="18"/>
+          <w:szCs w:val="18"/>
+        </w:rPr>
+        <w:t>,</w:t>
+      </w:r>
+      <w:r>
+        <w:rPr>
+          <w:rFonts w:hint="eastAsia" w:ascii="宋体" w:hAnsi="宋体"/>
+          <w:sz w:val="18"/>
+          <w:szCs w:val="18"/>
+        </w:rPr>
+        <w:t>时值增1</w:t>
+      </w:r>
+      <w:r>
+        <w:rPr>
+          <w:rFonts w:hint="default" w:ascii="宋体" w:hAnsi="宋体"/>
+          <w:sz w:val="18"/>
+          <w:szCs w:val="18"/>
+        </w:rPr>
+        <w:t>,</w:t>
+      </w:r>
+      <w:r>
+        <w:rPr>
+          <w:rFonts w:hint="eastAsia" w:ascii="宋体" w:hAnsi="宋体"/>
+          <w:sz w:val="18"/>
+          <w:szCs w:val="18"/>
+        </w:rPr>
+        <w:t>接着检查时值是否为24小时</w:t>
+      </w:r>
+      <w:r>
+        <w:rPr>
+          <w:rFonts w:hint="default" w:ascii="宋体" w:hAnsi="宋体"/>
+          <w:sz w:val="18"/>
+          <w:szCs w:val="18"/>
+        </w:rPr>
+        <w:t>,</w:t>
+      </w:r>
+      <w:r>
+        <w:rPr>
+          <w:rFonts w:hint="eastAsia" w:ascii="宋体" w:hAnsi="宋体"/>
+          <w:sz w:val="18"/>
+          <w:szCs w:val="18"/>
+        </w:rPr>
+        <w:t>若不是则转显示</w:t>
+      </w:r>
+      <w:r>
+        <w:rPr>
+          <w:rFonts w:hint="default" w:ascii="宋体" w:hAnsi="宋体"/>
+          <w:sz w:val="18"/>
+          <w:szCs w:val="18"/>
+        </w:rPr>
+        <w:t>,</w:t>
+      </w:r>
+      <w:r>
+        <w:rPr>
+          <w:rFonts w:hint="eastAsia" w:ascii="宋体" w:hAnsi="宋体"/>
+          <w:sz w:val="18"/>
+          <w:szCs w:val="18"/>
+        </w:rPr>
+        <w:t>若是</w:t>
+      </w:r>
+      <w:r>
+        <w:rPr>
+          <w:rFonts w:hint="default" w:ascii="宋体" w:hAnsi="宋体"/>
+          <w:sz w:val="18"/>
+          <w:szCs w:val="18"/>
+        </w:rPr>
+        <w:t>,</w:t>
+      </w:r>
+      <w:r>
+        <w:rPr>
+          <w:rFonts w:hint="eastAsia" w:ascii="宋体" w:hAnsi="宋体"/>
+          <w:sz w:val="18"/>
+          <w:szCs w:val="18"/>
+        </w:rPr>
+        <w:t>则使时值为0</w:t>
+      </w:r>
+      <w:r>
+        <w:rPr>
+          <w:rFonts w:hint="default" w:ascii="宋体" w:hAnsi="宋体"/>
+          <w:sz w:val="18"/>
+          <w:szCs w:val="18"/>
+        </w:rPr>
+        <w:t>,</w:t>
+      </w:r>
+      <w:r>
+        <w:rPr>
+          <w:rFonts w:hint="eastAsia" w:ascii="宋体" w:hAnsi="宋体"/>
+          <w:sz w:val="18"/>
+          <w:szCs w:val="18"/>
+        </w:rPr>
+        <w:t>接着也是转显示。</w:t>
+      </w:r>
+    </w:p>
+    <w:p>
+      <w:pPr>
+        <w:spacing w:line="280" w:lineRule="atLeast"/>
+        <w:ind w:firstLine="435"/>
+        <w:rPr>
+          <w:rFonts w:hint="eastAsia" w:ascii="宋体" w:hAnsi="宋体"/>
+          <w:sz w:val="18"/>
+          <w:szCs w:val="18"/>
+        </w:rPr>
+      </w:pPr>
+      <w:r>
+        <w:rPr>
+          <w:rFonts w:hint="eastAsia" w:ascii="宋体" w:hAnsi="宋体"/>
+          <w:sz w:val="18"/>
+          <w:szCs w:val="18"/>
+        </w:rPr>
+        <w:t>若使程序运行停止</w:t>
+      </w:r>
+      <w:r>
+        <w:rPr>
+          <w:rFonts w:hint="default" w:ascii="宋体" w:hAnsi="宋体"/>
+          <w:sz w:val="18"/>
+          <w:szCs w:val="18"/>
+        </w:rPr>
+        <w:t>,</w:t>
+      </w:r>
+      <w:r>
+        <w:rPr>
+          <w:rFonts w:hint="eastAsia" w:ascii="宋体" w:hAnsi="宋体"/>
+          <w:sz w:val="18"/>
+          <w:szCs w:val="18"/>
+        </w:rPr>
+        <w:t>只要有键按下</w:t>
+      </w:r>
+      <w:r>
+        <w:rPr>
+          <w:rFonts w:hint="default" w:ascii="宋体" w:hAnsi="宋体"/>
+          <w:sz w:val="18"/>
+          <w:szCs w:val="18"/>
+        </w:rPr>
+        <w:t>,</w:t>
+      </w:r>
+      <w:r>
+        <w:rPr>
+          <w:rFonts w:hint="eastAsia" w:ascii="宋体" w:hAnsi="宋体"/>
+          <w:sz w:val="18"/>
+          <w:szCs w:val="18"/>
+        </w:rPr>
+        <w:t>即可返回DOS。下面列出两种判别是否有键按下的方法(仅供参考)。</w:t>
+      </w:r>
+    </w:p>
+    <w:p>
+      <w:pPr>
+        <w:spacing w:line="280" w:lineRule="atLeast"/>
+        <w:ind w:firstLine="435"/>
+        <w:rPr>
+          <w:rFonts w:hint="eastAsia" w:ascii="宋体" w:hAnsi="宋体"/>
+          <w:sz w:val="18"/>
+          <w:szCs w:val="18"/>
+        </w:rPr>
+      </w:pPr>
+      <w:r>
+        <w:rPr>
+          <w:rFonts w:hint="eastAsia" w:ascii="宋体" w:hAnsi="宋体"/>
+          <w:sz w:val="18"/>
+          <w:szCs w:val="18"/>
+        </w:rPr>
+        <w:t xml:space="preserve"> 一种方法是读键扫描码</w:t>
+      </w:r>
+      <w:r>
+        <w:rPr>
+          <w:rFonts w:hint="default" w:ascii="宋体" w:hAnsi="宋体"/>
+          <w:sz w:val="18"/>
+          <w:szCs w:val="18"/>
+        </w:rPr>
+        <w:t>,</w:t>
+      </w:r>
+      <w:r>
+        <w:rPr>
+          <w:rFonts w:hint="eastAsia" w:ascii="宋体" w:hAnsi="宋体"/>
+          <w:sz w:val="18"/>
+          <w:szCs w:val="18"/>
+        </w:rPr>
+        <w:t>指令如下：</w:t>
+      </w:r>
+    </w:p>
+    <w:p>
+      <w:pPr>
+        <w:spacing w:line="280" w:lineRule="atLeast"/>
+        <w:ind w:firstLine="435"/>
+        <w:rPr>
+          <w:rFonts w:hint="eastAsia" w:ascii="宋体" w:hAnsi="宋体"/>
+          <w:sz w:val="18"/>
+          <w:szCs w:val="18"/>
+        </w:rPr>
+      </w:pPr>
+      <w:r>
+        <w:rPr>
+          <w:rFonts w:hint="eastAsia" w:ascii="宋体" w:hAnsi="宋体"/>
+          <w:sz w:val="18"/>
+          <w:szCs w:val="18"/>
+        </w:rPr>
+        <w:t xml:space="preserve">           IN     AL</w:t>
+      </w:r>
+      <w:r>
+        <w:rPr>
+          <w:rFonts w:hint="default" w:ascii="宋体" w:hAnsi="宋体"/>
+          <w:sz w:val="18"/>
+          <w:szCs w:val="18"/>
+        </w:rPr>
+        <w:t>,</w:t>
+      </w:r>
+      <w:r>
+        <w:rPr>
+          <w:rFonts w:hint="eastAsia" w:ascii="宋体" w:hAnsi="宋体"/>
+          <w:sz w:val="18"/>
+          <w:szCs w:val="18"/>
+        </w:rPr>
+        <w:t>60H   ；读键扫描码</w:t>
       </w:r>
     </w:p>
     <w:p>
@@ -462,7 +1022,23 @@
           <w:sz w:val="18"/>
           <w:szCs w:val="18"/>
         </w:rPr>
-        <w:t xml:space="preserve">        ；有键按下，就转AAA</w:t>
+        <w:t xml:space="preserve">        ；有键按下</w:t>
+      </w:r>
+      <w:r>
+        <w:rPr>
+          <w:rFonts w:hint="default" w:ascii="宋体" w:hAnsi="宋体"/>
+          <w:sz w:val="18"/>
+          <w:szCs w:val="18"/>
+        </w:rPr>
+        <w:t>,</w:t>
+      </w:r>
+      <w:r>
+        <w:rPr>
+          <w:rFonts w:hint="eastAsia" w:ascii="宋体" w:hAnsi="宋体"/>
+          <w:sz w:val="18"/>
+          <w:szCs w:val="18"/>
+        </w:rPr>
+        <w:t>就转AAA</w:t>
       </w:r>
     </w:p>
     <w:p>
@@ -519,7 +1095,23 @@
           <w:sz w:val="18"/>
           <w:szCs w:val="18"/>
         </w:rPr>
-        <w:t xml:space="preserve">    AAA： MOV   AH，4CH</w:t>
+        <w:t xml:space="preserve">    AAA： MOV   AH</w:t>
+      </w:r>
+      <w:r>
+        <w:rPr>
+          <w:rFonts w:hint="default" w:ascii="宋体" w:hAnsi="宋体"/>
+          <w:sz w:val="18"/>
+          <w:szCs w:val="18"/>
+        </w:rPr>
+        <w:t>,</w:t>
+      </w:r>
+      <w:r>
+        <w:rPr>
+          <w:rFonts w:hint="eastAsia" w:ascii="宋体" w:hAnsi="宋体"/>
+          <w:sz w:val="18"/>
+          <w:szCs w:val="18"/>
+        </w:rPr>
+        <w:t>4CH</w:t>
       </w:r>
     </w:p>
     <w:p>
@@ -573,7 +1165,39 @@
           <w:sz w:val="18"/>
           <w:szCs w:val="18"/>
         </w:rPr>
-        <w:t xml:space="preserve">  另一种方法是调用INT 21H中06功能，来判别是否有键按下，具体指令如下：</w:t>
+        <w:t xml:space="preserve">  另一种方法是调用INT 21H中06功能</w:t>
+      </w:r>
+      <w:r>
+        <w:rPr>
+          <w:rFonts w:hint="default" w:ascii="宋体" w:hAnsi="宋体"/>
+          <w:sz w:val="18"/>
+          <w:szCs w:val="18"/>
+        </w:rPr>
+        <w:t>,</w:t>
+      </w:r>
+      <w:r>
+        <w:rPr>
+          <w:rFonts w:hint="eastAsia" w:ascii="宋体" w:hAnsi="宋体"/>
+          <w:sz w:val="18"/>
+          <w:szCs w:val="18"/>
+        </w:rPr>
+        <w:t>来判别是否有键按下</w:t>
+      </w:r>
+      <w:r>
+        <w:rPr>
+          <w:rFonts w:hint="default" w:ascii="宋体" w:hAnsi="宋体"/>
+          <w:sz w:val="18"/>
+          <w:szCs w:val="18"/>
+        </w:rPr>
+        <w:t>,</w:t>
+      </w:r>
+      <w:r>
+        <w:rPr>
+          <w:rFonts w:hint="eastAsia" w:ascii="宋体" w:hAnsi="宋体"/>
+          <w:sz w:val="18"/>
+          <w:szCs w:val="18"/>
+        </w:rPr>
+        <w:t>具体指令如下：</w:t>
       </w:r>
     </w:p>
     <w:p>
@@ -612,11 +1236,11 @@
       </w:r>
       <w:r>
         <w:rPr>
-          <w:rFonts w:hint="eastAsia" w:ascii="宋体" w:hAnsi="宋体"/>
-          <w:sz w:val="18"/>
-          <w:szCs w:val="18"/>
-        </w:rPr>
-        <w:t>，</w:t>
+          <w:rFonts w:hint="default" w:ascii="宋体" w:hAnsi="宋体"/>
+          <w:sz w:val="18"/>
+          <w:szCs w:val="18"/>
+        </w:rPr>
+        <w:t>,</w:t>
       </w:r>
       <w:r>
         <w:rPr>
@@ -663,11 +1287,11 @@
       </w:r>
       <w:r>
         <w:rPr>
-          <w:rFonts w:hint="eastAsia" w:ascii="宋体" w:hAnsi="宋体"/>
-          <w:sz w:val="18"/>
-          <w:szCs w:val="18"/>
-        </w:rPr>
-        <w:t>，</w:t>
+          <w:rFonts w:hint="default" w:ascii="宋体" w:hAnsi="宋体"/>
+          <w:sz w:val="18"/>
+          <w:szCs w:val="18"/>
+        </w:rPr>
+        <w:t>,</w:t>
       </w:r>
       <w:r>
         <w:rPr>
@@ -683,7 +1307,23 @@
           <w:sz w:val="18"/>
           <w:szCs w:val="18"/>
         </w:rPr>
-        <w:t>；判断是否有键按下，有键按下则转AAA</w:t>
+        <w:t>；判断是否有键按下</w:t>
+      </w:r>
+      <w:r>
+        <w:rPr>
+          <w:rFonts w:hint="default" w:ascii="宋体" w:hAnsi="宋体"/>
+          <w:sz w:val="18"/>
+          <w:szCs w:val="18"/>
+        </w:rPr>
+        <w:t>,</w:t>
+      </w:r>
+      <w:r>
+        <w:rPr>
+          <w:rFonts w:hint="eastAsia" w:ascii="宋体" w:hAnsi="宋体"/>
+          <w:sz w:val="18"/>
+          <w:szCs w:val="18"/>
+        </w:rPr>
+        <w:t>有键按下则转AAA</w:t>
       </w:r>
     </w:p>
     <w:p>
@@ -794,7 +1434,23 @@
           <w:sz w:val="18"/>
           <w:szCs w:val="18"/>
         </w:rPr>
-        <w:t xml:space="preserve">  AAA： MOV   AH，4CH</w:t>
+        <w:t xml:space="preserve">  AAA： MOV   AH</w:t>
+      </w:r>
+      <w:r>
+        <w:rPr>
+          <w:rFonts w:hint="default" w:ascii="宋体" w:hAnsi="宋体"/>
+          <w:sz w:val="18"/>
+          <w:szCs w:val="18"/>
+        </w:rPr>
+        <w:t>,</w:t>
+      </w:r>
+      <w:r>
+        <w:rPr>
+          <w:rFonts w:hint="eastAsia" w:ascii="宋体" w:hAnsi="宋体"/>
+          <w:sz w:val="18"/>
+          <w:szCs w:val="18"/>
+        </w:rPr>
+        <w:t>4CH</w:t>
       </w:r>
     </w:p>
     <w:p>
@@ -864,7 +1520,23 @@
           <w:sz w:val="18"/>
           <w:szCs w:val="18"/>
         </w:rPr>
-        <w:t xml:space="preserve">  根据图1—9—l程序流程图，编写时钟源程序。</w:t>
+        <w:t xml:space="preserve">  根据图1—9—l程序流程图</w:t>
+      </w:r>
+      <w:r>
+        <w:rPr>
+          <w:rFonts w:hint="default" w:ascii="宋体" w:hAnsi="宋体"/>
+          <w:sz w:val="18"/>
+          <w:szCs w:val="18"/>
+        </w:rPr>
+        <w:t>,</w:t>
+      </w:r>
+      <w:r>
+        <w:rPr>
+          <w:rFonts w:hint="eastAsia" w:ascii="宋体" w:hAnsi="宋体"/>
+          <w:sz w:val="18"/>
+          <w:szCs w:val="18"/>
+        </w:rPr>
+        <w:t>编写时钟源程序。</w:t>
       </w:r>
     </w:p>
     <w:p>
@@ -1079,7 +1751,23 @@
           <w:sz w:val="18"/>
           <w:szCs w:val="18"/>
         </w:rPr>
-        <w:t xml:space="preserve">         MOV    CX，0FFFFH</w:t>
+        <w:t xml:space="preserve">         MOV    CX</w:t>
+      </w:r>
+      <w:r>
+        <w:rPr>
+          <w:rFonts w:hint="default" w:ascii="宋体" w:hAnsi="宋体"/>
+          <w:sz w:val="18"/>
+          <w:szCs w:val="18"/>
+        </w:rPr>
+        <w:t>,</w:t>
+      </w:r>
+      <w:r>
+        <w:rPr>
+          <w:rFonts w:hint="eastAsia" w:ascii="宋体" w:hAnsi="宋体"/>
+          <w:sz w:val="18"/>
+          <w:szCs w:val="18"/>
+        </w:rPr>
+        <w:t>0FFFFH</w:t>
       </w:r>
     </w:p>
     <w:p>
@@ -1397,7 +2085,23 @@
           <w:sz w:val="18"/>
           <w:szCs w:val="18"/>
         </w:rPr>
-        <w:t>认真预习本次实验，根据流程图在实验前编写好源程序。</w:t>
+        <w:t>认真预习本次实验</w:t>
+      </w:r>
+      <w:r>
+        <w:rPr>
+          <w:rFonts w:hint="default" w:ascii="宋体" w:hAnsi="宋体"/>
+          <w:sz w:val="18"/>
+          <w:szCs w:val="18"/>
+        </w:rPr>
+        <w:t>,</w:t>
+      </w:r>
+      <w:r>
+        <w:rPr>
+          <w:rFonts w:hint="eastAsia" w:ascii="宋体" w:hAnsi="宋体"/>
+          <w:sz w:val="18"/>
+          <w:szCs w:val="18"/>
+        </w:rPr>
+        <w:t>根据流程图在实验前编写好源程序。</w:t>
       </w:r>
     </w:p>
     <w:p>
@@ -1435,7 +2139,23 @@
           <w:sz w:val="18"/>
           <w:szCs w:val="18"/>
         </w:rPr>
-        <w:t>1．整理出运行正确的源程序，并加上注释。</w:t>
+        <w:t>1．整理出运行正确的源程序</w:t>
+      </w:r>
+      <w:r>
+        <w:rPr>
+          <w:rFonts w:hint="default" w:ascii="宋体" w:hAnsi="宋体"/>
+          <w:sz w:val="18"/>
+          <w:szCs w:val="18"/>
+        </w:rPr>
+        <w:t>,</w:t>
+      </w:r>
+      <w:r>
+        <w:rPr>
+          <w:rFonts w:hint="eastAsia" w:ascii="宋体" w:hAnsi="宋体"/>
+          <w:sz w:val="18"/>
+          <w:szCs w:val="18"/>
+        </w:rPr>
+        <w:t>并加上注释。</w:t>
       </w:r>
     </w:p>
     <w:p>
@@ -1456,6 +2176,8 @@
         </w:rPr>
         <w:t xml:space="preserve">2．写出实验结果。 </w:t>
       </w:r>
+      <w:bookmarkStart w:id="0" w:name="_GoBack"/>
+      <w:bookmarkEnd w:id="0"/>
     </w:p>
     <w:p>
       <w:pPr>
@@ -1529,10 +2251,24 @@
           <w:sz w:val="18"/>
           <w:szCs w:val="18"/>
         </w:rPr>
-        <w:t>时钟程序中存在时间误差吗?若有误差，其来源在何处?如何进行误差校正?</w:t>
-      </w:r>
-      <w:bookmarkStart w:id="0" w:name="_GoBack"/>
-      <w:bookmarkEnd w:id="0"/>
+        <w:t>时钟程序中存在时间误差吗?若有误差</w:t>
+      </w:r>
+      <w:r>
+        <w:rPr>
+          <w:rFonts w:hint="default" w:ascii="宋体" w:hAnsi="宋体"/>
+          <w:sz w:val="18"/>
+          <w:szCs w:val="18"/>
+        </w:rPr>
+        <w:t>,</w:t>
+      </w:r>
+      <w:r>
+        <w:rPr>
+          <w:rFonts w:hint="eastAsia" w:ascii="宋体" w:hAnsi="宋体"/>
+          <w:sz w:val="18"/>
+          <w:szCs w:val="18"/>
+        </w:rPr>
+        <w:t>其来源在何处?如何进行误差校正?</w:t>
+      </w:r>
     </w:p>
     <w:p/>
     <w:sectPr>
@@ -1658,7 +2394,7 @@
     <w:lsdException w:unhideWhenUsed="0" w:uiPriority="0" w:semiHidden="0" w:name="HTML Sample"/>
     <w:lsdException w:unhideWhenUsed="0" w:uiPriority="0" w:semiHidden="0" w:name="HTML Typewriter"/>
     <w:lsdException w:unhideWhenUsed="0" w:uiPriority="0" w:semiHidden="0" w:name="HTML Variable"/>
-    <w:lsdException w:unhideWhenUsed="0" w:uiPriority="0" w:name="Normal Table"/>
+    <w:lsdException w:qFormat="1" w:unhideWhenUsed="0" w:uiPriority="0" w:name="Normal Table"/>
     <w:lsdException w:unhideWhenUsed="0" w:uiPriority="0" w:semiHidden="0" w:name="annotation subject"/>
     <w:lsdException w:unhideWhenUsed="0" w:uiPriority="0" w:semiHidden="0" w:name="Table Simple 1"/>
     <w:lsdException w:unhideWhenUsed="0" w:uiPriority="0" w:semiHidden="0" w:name="Table Simple 2"/>
@@ -1820,15 +2556,16 @@
       <w:lang w:val="en-US" w:eastAsia="zh-CN" w:bidi="ar-SA"/>
     </w:rPr>
   </w:style>
-  <w:style w:type="character" w:default="1" w:styleId="3">
+  <w:style w:type="character" w:default="1" w:styleId="2">
     <w:name w:val="Default Paragraph Font"/>
     <w:semiHidden/>
     <w:qFormat/>
     <w:uiPriority w:val="0"/>
   </w:style>
-  <w:style w:type="table" w:default="1" w:styleId="2">
+  <w:style w:type="table" w:default="1" w:styleId="3">
     <w:name w:val="Normal Table"/>
     <w:semiHidden/>
+    <w:qFormat/>
     <w:uiPriority w:val="0"/>
     <w:tblPr>
       <w:tblCellMar>

</xml_diff>